<commit_message>
Fix Stat of Con
</commit_message>
<xml_diff>
--- a/task-1/MXB261_StatementOfContribution(1).docx
+++ b/task-1/MXB261_StatementOfContribution(1).docx
@@ -190,8 +190,6 @@
             <w:r>
               <w:t>33</w:t>
             </w:r>
-            <w:bookmarkStart w:id="0" w:name="_GoBack"/>
-            <w:bookmarkEnd w:id="0"/>
             <w:r>
               <w:t>%</w:t>
             </w:r>
@@ -239,6 +237,49 @@
             </w:r>
             <w:r>
               <w:t>%</w:t>
+            </w:r>
+          </w:p>
+        </w:tc>
+      </w:tr>
+      <w:tr>
+        <w:tc>
+          <w:tcPr>
+            <w:tcW w:w="2126" w:type="dxa"/>
+          </w:tcPr>
+          <w:p>
+            <w:proofErr w:type="spellStart"/>
+            <w:r>
+              <w:t>Amee</w:t>
+            </w:r>
+            <w:proofErr w:type="spellEnd"/>
+            <w:r>
+              <w:t xml:space="preserve"> Lee</w:t>
+            </w:r>
+          </w:p>
+        </w:tc>
+        <w:tc>
+          <w:tcPr>
+            <w:tcW w:w="2126" w:type="dxa"/>
+          </w:tcPr>
+          <w:p/>
+        </w:tc>
+        <w:tc>
+          <w:tcPr>
+            <w:tcW w:w="2126" w:type="dxa"/>
+          </w:tcPr>
+          <w:p>
+            <w:r>
+              <w:t>Task 3</w:t>
+            </w:r>
+          </w:p>
+        </w:tc>
+        <w:tc>
+          <w:tcPr>
+            <w:tcW w:w="2551" w:type="dxa"/>
+          </w:tcPr>
+          <w:p>
+            <w:r>
+              <w:t>0%</w:t>
             </w:r>
           </w:p>
         </w:tc>
@@ -289,7 +330,21 @@
         </w:tc>
       </w:tr>
     </w:tbl>
-    <w:p/>
+    <w:p>
+      <w:r>
+        <w:t xml:space="preserve">Notes: We could not contact </w:t>
+      </w:r>
+      <w:proofErr w:type="spellStart"/>
+      <w:r>
+        <w:t>Amee</w:t>
+      </w:r>
+      <w:proofErr w:type="spellEnd"/>
+      <w:r>
+        <w:t xml:space="preserve"> Lee so her contribution will be 0%.</w:t>
+      </w:r>
+      <w:bookmarkStart w:id="0" w:name="_GoBack"/>
+      <w:bookmarkEnd w:id="0"/>
+    </w:p>
     <w:sectPr>
       <w:pgSz w:w="11900" w:h="16840"/>
       <w:pgMar w:top="1440" w:right="1440" w:bottom="1440" w:left="1440" w:header="708" w:footer="708" w:gutter="0"/>
@@ -979,7 +1034,7 @@
   <a:extraClrSchemeLst/>
   <a:extLst>
     <a:ext uri="{05A4C25C-085E-4340-85A3-A5531E510DB2}">
-      <thm15:themeFamily xmlns="" xmlns:thm15="http://schemas.microsoft.com/office/thememl/2012/main" name="Office Theme" id="{62F939B6-93AF-4DB8-9C6B-D6C7DFDC589F}" vid="{4A3C46E8-61CC-4603-A589-7422A47A8E4A}"/>
+      <thm15:themeFamily xmlns:thm15="http://schemas.microsoft.com/office/thememl/2012/main" xmlns="" name="Office Theme" id="{62F939B6-93AF-4DB8-9C6B-D6C7DFDC589F}" vid="{4A3C46E8-61CC-4603-A589-7422A47A8E4A}"/>
     </a:ext>
   </a:extLst>
 </a:theme>

</xml_diff>